<commit_message>
Suba de IEEE actualizado
</commit_message>
<xml_diff>
--- a/Documentacion/Especificación-de-requerimientos-IEEE-830-Grupo-6.docx
+++ b/Documentacion/Especificación-de-requerimientos-IEEE-830-Grupo-6.docx
@@ -12810,6 +12810,73 @@
         </w:rPr>
         <w:t xml:space="preserve">.</w:t>
       </w:r>
+    </w:p>
+    <w:p>
+      <w:pPr>
+        <w:spacing w:before="0" w:lineRule="auto"/>
+        <w:ind w:left="821" w:right="0" w:firstLine="0"/>
+        <w:jc w:val="left"/>
+        <w:rPr>
+          <w:rFonts w:ascii="Arial" w:cs="Arial" w:eastAsia="Arial" w:hAnsi="Arial"/>
+          <w:i w:val="1"/>
+          <w:sz w:val="20"/>
+          <w:szCs w:val="20"/>
+        </w:rPr>
+      </w:pPr>
+      <w:r>
+        <w:rPr>
+          <w:rtl w:val="0"/>
+        </w:rPr>
+      </w:r>
+    </w:p>
+    <w:p>
+      <w:pPr>
+        <w:spacing w:before="0" w:lineRule="auto"/>
+        <w:ind w:left="821" w:right="0" w:firstLine="0"/>
+        <w:jc w:val="left"/>
+        <w:rPr>
+          <w:rFonts w:ascii="Arial" w:cs="Arial" w:eastAsia="Arial" w:hAnsi="Arial"/>
+          <w:i w:val="1"/>
+          <w:sz w:val="20"/>
+          <w:szCs w:val="20"/>
+        </w:rPr>
+      </w:pPr>
+      <w:r>
+        <w:rPr>
+          <w:rtl w:val="0"/>
+        </w:rPr>
+      </w:r>
+    </w:p>
+    <w:p>
+      <w:pPr>
+        <w:spacing w:before="0" w:lineRule="auto"/>
+        <w:ind w:left="821" w:right="0" w:firstLine="0"/>
+        <w:jc w:val="left"/>
+        <w:rPr>
+          <w:rFonts w:ascii="Arial" w:cs="Arial" w:eastAsia="Arial" w:hAnsi="Arial"/>
+          <w:i w:val="1"/>
+          <w:sz w:val="20"/>
+          <w:szCs w:val="20"/>
+        </w:rPr>
+      </w:pPr>
+      <w:r>
+        <w:rPr>
+          <w:rtl w:val="0"/>
+        </w:rPr>
+      </w:r>
+    </w:p>
+    <w:p>
+      <w:pPr>
+        <w:spacing w:before="0" w:lineRule="auto"/>
+        <w:ind w:left="821" w:right="0" w:firstLine="0"/>
+        <w:jc w:val="left"/>
+        <w:rPr>
+          <w:rFonts w:ascii="Arial" w:cs="Arial" w:eastAsia="Arial" w:hAnsi="Arial"/>
+          <w:i w:val="1"/>
+          <w:sz w:val="20"/>
+          <w:szCs w:val="20"/>
+        </w:rPr>
+      </w:pPr>
       <w:r>
         <w:rPr>
           <w:rtl w:val="0"/>
@@ -15570,6 +15637,22 @@
           <w:color w:val="365e90"/>
           <w:sz w:val="20"/>
           <w:szCs w:val="20"/>
+        </w:rPr>
+      </w:pPr>
+      <w:r>
+        <w:rPr>
+          <w:rtl w:val="0"/>
+        </w:rPr>
+      </w:r>
+    </w:p>
+    <w:p>
+      <w:pPr>
+        <w:spacing w:after="1" w:before="1" w:lineRule="auto"/>
+        <w:rPr>
+          <w:rFonts w:ascii="Arial" w:cs="Arial" w:eastAsia="Arial" w:hAnsi="Arial"/>
+          <w:b w:val="1"/>
+          <w:sz w:val="26"/>
+          <w:szCs w:val="26"/>
         </w:rPr>
       </w:pPr>
       <w:r>
@@ -16617,7 +16700,7 @@
               <wp:positionV relativeFrom="page">
                 <wp:posOffset>813247</wp:posOffset>
               </wp:positionV>
-              <wp:extent cx="2490470" cy="416560"/>
+              <wp:extent cx="2490470" cy="617865"/>
               <wp:effectExtent b="0" l="0" r="0" t="0"/>
               <wp:wrapNone/>
               <wp:docPr id="2" name=""/>
@@ -16628,8 +16711,8 @@
                     <wps:cNvPr id="3" name="Shape 3"/>
                     <wps:spPr>
                       <a:xfrm>
-                        <a:off x="4105528" y="3576483"/>
-                        <a:ext cx="2480945" cy="407035"/>
+                        <a:off x="4105525" y="3576472"/>
+                        <a:ext cx="2480945" cy="603429"/>
                       </a:xfrm>
                       <a:custGeom>
                         <a:rect b="b" l="l" r="r" t="t"/>
@@ -16735,7 +16818,7 @@
               <wp:positionV relativeFrom="page">
                 <wp:posOffset>813247</wp:posOffset>
               </wp:positionV>
-              <wp:extent cx="2490470" cy="416560"/>
+              <wp:extent cx="2490470" cy="617865"/>
               <wp:effectExtent b="0" l="0" r="0" t="0"/>
               <wp:wrapNone/>
               <wp:docPr id="2" name="image4.png"/>
@@ -16756,7 +16839,7 @@
                     <pic:spPr>
                       <a:xfrm>
                         <a:off x="0" y="0"/>
-                        <a:ext cx="2490470" cy="416560"/>
+                        <a:ext cx="2490470" cy="617865"/>
                       </a:xfrm>
                       <a:prstGeom prst="rect"/>
                       <a:ln/>

</xml_diff>